<commit_message>
Mise a jour du 23/01
</commit_message>
<xml_diff>
--- a/Fiche d etude individuelle -MATILLAT- V2014.docx
+++ b/Fiche d etude individuelle -MATILLAT- V2014.docx
@@ -80,30 +80,8 @@
           <w:rPr>
             <w:rStyle w:val="Lienhypertexte"/>
           </w:rPr>
-          <w:t xml:space="preserve">Laser + </w:t>
+          <w:t>Laser + Capteur de luminosité</w:t>
         </w:r>
-        <w:proofErr w:type="spellStart"/>
-        <w:r>
-          <w:rPr>
-            <w:rStyle w:val="Lienhypertexte"/>
-          </w:rPr>
-          <w:t>Capteur</w:t>
-        </w:r>
-        <w:proofErr w:type="spellEnd"/>
-        <w:r>
-          <w:rPr>
-            <w:rStyle w:val="Lienhypertexte"/>
-          </w:rPr>
-          <w:t xml:space="preserve"> de </w:t>
-        </w:r>
-        <w:proofErr w:type="spellStart"/>
-        <w:r>
-          <w:rPr>
-            <w:rStyle w:val="Lienhypertexte"/>
-          </w:rPr>
-          <w:t>luminosité</w:t>
-        </w:r>
-        <w:proofErr w:type="spellEnd"/>
       </w:hyperlink>
     </w:p>
     <w:p>
@@ -118,30 +96,8 @@
           <w:rPr>
             <w:rStyle w:val="Lienhypertexte"/>
           </w:rPr>
-          <w:t xml:space="preserve">LED + </w:t>
+          <w:t>LED + Capteur luminosité</w:t>
         </w:r>
-        <w:proofErr w:type="spellStart"/>
-        <w:r>
-          <w:rPr>
-            <w:rStyle w:val="Lienhypertexte"/>
-          </w:rPr>
-          <w:t>Capteur</w:t>
-        </w:r>
-        <w:proofErr w:type="spellEnd"/>
-        <w:r>
-          <w:rPr>
-            <w:rStyle w:val="Lienhypertexte"/>
-          </w:rPr>
-          <w:t xml:space="preserve"> </w:t>
-        </w:r>
-        <w:proofErr w:type="spellStart"/>
-        <w:r>
-          <w:rPr>
-            <w:rStyle w:val="Lienhypertexte"/>
-          </w:rPr>
-          <w:t>luminosité</w:t>
-        </w:r>
-        <w:proofErr w:type="spellEnd"/>
       </w:hyperlink>
     </w:p>
     <w:p>
@@ -568,21 +524,7 @@
         <w:rPr>
           <w:lang w:val="fr-FR"/>
         </w:rPr>
-        <w:t xml:space="preserve"> CNY1 en fonction de la distance de celui-ci et de l’obstacle (</w:t>
-      </w:r>
-      <w:proofErr w:type="spellStart"/>
-      <w:r>
-        <w:rPr>
-          <w:lang w:val="fr-FR"/>
-        </w:rPr>
-        <w:t>cf</w:t>
-      </w:r>
-      <w:proofErr w:type="spellEnd"/>
-      <w:r>
-        <w:rPr>
-          <w:lang w:val="fr-FR"/>
-        </w:rPr>
-        <w:t xml:space="preserve"> </w:t>
+        <w:t xml:space="preserve"> CNY1 en fonction de la distance de celui-ci et de l’obstacle (cf </w:t>
       </w:r>
       <w:hyperlink w:anchor="_Production_finale_constatée" w:history="1">
         <w:r>
@@ -1439,41 +1381,23 @@
           <w:lang w:val="fr-FR"/>
         </w:rPr>
       </w:pPr>
-      <w:proofErr w:type="spellStart"/>
       <w:r>
         <w:rPr>
           <w:lang w:val="fr-FR"/>
         </w:rPr>
         <w:t>void</w:t>
       </w:r>
-      <w:proofErr w:type="spellEnd"/>
       <w:r>
         <w:rPr>
           <w:lang w:val="fr-FR"/>
         </w:rPr>
         <w:tab/>
       </w:r>
-      <w:proofErr w:type="spellStart"/>
-      <w:proofErr w:type="gramStart"/>
-      <w:r>
-        <w:rPr>
-          <w:lang w:val="fr-FR"/>
-        </w:rPr>
-        <w:t>initLed</w:t>
-      </w:r>
-      <w:proofErr w:type="spellEnd"/>
-      <w:r>
-        <w:rPr>
-          <w:lang w:val="fr-FR"/>
-        </w:rPr>
-        <w:t>(</w:t>
-      </w:r>
-      <w:proofErr w:type="gramEnd"/>
-      <w:r>
-        <w:rPr>
-          <w:lang w:val="fr-FR"/>
-        </w:rPr>
-        <w:t>)</w:t>
+      <w:r>
+        <w:rPr>
+          <w:lang w:val="fr-FR"/>
+        </w:rPr>
+        <w:t>initLed()</w:t>
       </w:r>
       <w:r>
         <w:rPr>
@@ -1497,16 +1421,8 @@
         <w:rPr>
           <w:lang w:val="fr-FR"/>
         </w:rPr>
-        <w:t xml:space="preserve">// Initialise les </w:t>
-      </w:r>
-      <w:proofErr w:type="spellStart"/>
-      <w:r>
-        <w:rPr>
-          <w:lang w:val="fr-FR"/>
-        </w:rPr>
-        <w:t>leds</w:t>
-      </w:r>
-      <w:proofErr w:type="spellEnd"/>
+        <w:t>// Initialise les leds</w:t>
+      </w:r>
     </w:p>
     <w:p>
       <w:pPr>
@@ -1531,28 +1447,7 @@
           <w:lang w:val="fr-FR"/>
         </w:rPr>
         <w:tab/>
-      </w:r>
-      <w:proofErr w:type="spellStart"/>
-      <w:proofErr w:type="gramStart"/>
-      <w:r>
-        <w:rPr>
-          <w:lang w:val="fr-FR"/>
-        </w:rPr>
-        <w:t>getBat</w:t>
-      </w:r>
-      <w:proofErr w:type="spellEnd"/>
-      <w:r>
-        <w:rPr>
-          <w:lang w:val="fr-FR"/>
-        </w:rPr>
-        <w:t>(</w:t>
-      </w:r>
-      <w:proofErr w:type="gramEnd"/>
-      <w:r>
-        <w:rPr>
-          <w:lang w:val="fr-FR"/>
-        </w:rPr>
-        <w:t>)</w:t>
+        <w:t>getBat()</w:t>
       </w:r>
       <w:r>
         <w:rPr>
@@ -1592,41 +1487,23 @@
           <w:lang w:val="fr-FR"/>
         </w:rPr>
       </w:pPr>
-      <w:proofErr w:type="spellStart"/>
       <w:r>
         <w:rPr>
           <w:lang w:val="fr-FR"/>
         </w:rPr>
         <w:t>void</w:t>
       </w:r>
-      <w:proofErr w:type="spellEnd"/>
       <w:r>
         <w:rPr>
           <w:lang w:val="fr-FR"/>
         </w:rPr>
         <w:tab/>
       </w:r>
-      <w:proofErr w:type="spellStart"/>
-      <w:proofErr w:type="gramStart"/>
-      <w:r>
-        <w:rPr>
-          <w:lang w:val="fr-FR"/>
-        </w:rPr>
-        <w:t>showBatLevel</w:t>
-      </w:r>
-      <w:proofErr w:type="spellEnd"/>
-      <w:r>
-        <w:rPr>
-          <w:lang w:val="fr-FR"/>
-        </w:rPr>
-        <w:t>(</w:t>
-      </w:r>
-      <w:proofErr w:type="gramEnd"/>
-      <w:r>
-        <w:rPr>
-          <w:lang w:val="fr-FR"/>
-        </w:rPr>
-        <w:t>)</w:t>
+      <w:r>
+        <w:rPr>
+          <w:lang w:val="fr-FR"/>
+        </w:rPr>
+        <w:t>showBatLevel()</w:t>
       </w:r>
       <w:r>
         <w:rPr>
@@ -1650,21 +1527,7 @@
         <w:rPr>
           <w:lang w:val="fr-FR"/>
         </w:rPr>
-        <w:t xml:space="preserve">// Allume les </w:t>
-      </w:r>
-      <w:proofErr w:type="spellStart"/>
-      <w:r>
-        <w:rPr>
-          <w:lang w:val="fr-FR"/>
-        </w:rPr>
-        <w:t>leds</w:t>
-      </w:r>
-      <w:proofErr w:type="spellEnd"/>
-      <w:r>
-        <w:rPr>
-          <w:lang w:val="fr-FR"/>
-        </w:rPr>
-        <w:t xml:space="preserve"> en fonction du niveau de batterie</w:t>
+        <w:t>// Allume les leds en fonction du niveau de batterie</w:t>
       </w:r>
     </w:p>
     <w:p>
@@ -1691,41 +1554,11 @@
         </w:rPr>
         <w:tab/>
       </w:r>
-      <w:proofErr w:type="spellStart"/>
-      <w:proofErr w:type="gramStart"/>
-      <w:r>
-        <w:rPr>
-          <w:lang w:val="fr-FR"/>
-        </w:rPr>
-        <w:t>isBatLevelOK</w:t>
-      </w:r>
-      <w:proofErr w:type="spellEnd"/>
-      <w:r>
-        <w:rPr>
-          <w:lang w:val="fr-FR"/>
-        </w:rPr>
-        <w:t>(</w:t>
-      </w:r>
-      <w:proofErr w:type="gramEnd"/>
-      <w:r>
-        <w:rPr>
-          <w:lang w:val="fr-FR"/>
-        </w:rPr>
-        <w:t xml:space="preserve">octet </w:t>
-      </w:r>
-      <w:proofErr w:type="spellStart"/>
-      <w:r>
-        <w:rPr>
-          <w:lang w:val="fr-FR"/>
-        </w:rPr>
-        <w:t>prct</w:t>
-      </w:r>
-      <w:proofErr w:type="spellEnd"/>
-      <w:r>
-        <w:rPr>
-          <w:lang w:val="fr-FR"/>
-        </w:rPr>
-        <w:t>)</w:t>
+      <w:r>
+        <w:rPr>
+          <w:lang w:val="fr-FR"/>
+        </w:rPr>
+        <w:t>isBatLevelOK(octet prct)</w:t>
       </w:r>
       <w:r>
         <w:rPr>
@@ -1737,35 +1570,7 @@
         <w:rPr>
           <w:lang w:val="fr-FR"/>
         </w:rPr>
-        <w:t xml:space="preserve">// Renvoi </w:t>
-      </w:r>
-      <w:proofErr w:type="spellStart"/>
-      <w:r>
-        <w:rPr>
-          <w:lang w:val="fr-FR"/>
-        </w:rPr>
-        <w:t>true</w:t>
-      </w:r>
-      <w:proofErr w:type="spellEnd"/>
-      <w:r>
-        <w:rPr>
-          <w:lang w:val="fr-FR"/>
-        </w:rPr>
-        <w:t xml:space="preserve">/false si la batterie est suffisante (&gt;= </w:t>
-      </w:r>
-      <w:proofErr w:type="spellStart"/>
-      <w:r>
-        <w:rPr>
-          <w:lang w:val="fr-FR"/>
-        </w:rPr>
-        <w:t>prct</w:t>
-      </w:r>
-      <w:proofErr w:type="spellEnd"/>
-      <w:r>
-        <w:rPr>
-          <w:lang w:val="fr-FR"/>
-        </w:rPr>
-        <w:t>)</w:t>
+        <w:t>// Renvoi true/false si la batterie est suffisante (&gt;= prct)</w:t>
       </w:r>
     </w:p>
     <w:p>
@@ -1791,49 +1596,14 @@
           <w:lang w:val="fr-FR"/>
         </w:rPr>
         <w:tab/>
-      </w:r>
-      <w:proofErr w:type="spellStart"/>
-      <w:proofErr w:type="gramStart"/>
-      <w:r>
-        <w:rPr>
-          <w:lang w:val="fr-FR"/>
-        </w:rPr>
-        <w:t>getTrou</w:t>
-      </w:r>
-      <w:proofErr w:type="spellEnd"/>
-      <w:r>
-        <w:rPr>
-          <w:lang w:val="fr-FR"/>
-        </w:rPr>
-        <w:t>(</w:t>
-      </w:r>
-      <w:proofErr w:type="gramEnd"/>
-      <w:r>
-        <w:rPr>
-          <w:lang w:val="fr-FR"/>
-        </w:rPr>
-        <w:t>octet timeout)</w:t>
+        <w:t>getTrou(octet timeout)</w:t>
       </w:r>
       <w:r>
         <w:rPr>
           <w:lang w:val="fr-FR"/>
         </w:rPr>
         <w:tab/>
-        <w:t xml:space="preserve"> // Renvoi </w:t>
-      </w:r>
-      <w:proofErr w:type="spellStart"/>
-      <w:r>
-        <w:rPr>
-          <w:lang w:val="fr-FR"/>
-        </w:rPr>
-        <w:t>true</w:t>
-      </w:r>
-      <w:proofErr w:type="spellEnd"/>
-      <w:r>
-        <w:rPr>
-          <w:lang w:val="fr-FR"/>
-        </w:rPr>
-        <w:t xml:space="preserve"> dès la présence d’un trou</w:t>
+        <w:t xml:space="preserve"> // Renvoi true dès la présence d’un trou</w:t>
       </w:r>
       <w:r>
         <w:rPr>
@@ -1945,10 +1715,10 @@
                   <v:path o:extrusionok="f" gradientshapeok="t" o:connecttype="rect"/>
                   <o:lock v:ext="edit" aspectratio="t"/>
                 </v:shapetype>
-                <v:shape id="_x0000_i1047" type="#_x0000_t75" style="width:219pt;height:138pt" o:ole="">
+                <v:shape id="_x0000_i1025" type="#_x0000_t75" style="width:219pt;height:138pt" o:ole="">
                   <v:imagedata r:id="rId13" o:title=""/>
                 </v:shape>
-                <o:OLEObject Type="Embed" ProgID="Excel.Sheet.12" ShapeID="_x0000_i1047" DrawAspect="Content" ObjectID="_1482914341" r:id="rId14"/>
+                <o:OLEObject Type="Embed" ProgID="Excel.Sheet.12" ShapeID="_x0000_i1025" DrawAspect="Content" ObjectID="_1483519169" r:id="rId14"/>
               </w:object>
             </w:r>
           </w:p>
@@ -2108,14 +1878,12 @@
           <w:lang w:val="fr-FR"/>
         </w:rPr>
       </w:pPr>
-      <w:proofErr w:type="spellStart"/>
       <w:r>
         <w:rPr>
           <w:lang w:val="fr-FR"/>
         </w:rPr>
         <w:t>FlowCode</w:t>
       </w:r>
-      <w:proofErr w:type="spellEnd"/>
     </w:p>
     <w:p>
       <w:pPr>
@@ -2227,18 +1995,64 @@
     <w:p>
       <w:pPr>
         <w:pStyle w:val="Listepuces2"/>
-        <w:rPr>
-          <w:lang w:val="fr-FR"/>
-        </w:rPr>
-      </w:pPr>
+        <w:tabs>
+          <w:tab w:val="clear" w:pos="643"/>
+        </w:tabs>
+        <w:rPr>
+          <w:lang w:val="fr-FR"/>
+        </w:rPr>
+      </w:pPr>
+      <w:r>
+        <w:rPr>
+          <w:lang w:val="fr-FR"/>
+        </w:rPr>
+        <w:t>Debut de la mise en place d’une routine composant pour le déplacement </w:t>
+      </w:r>
+      <w:r>
+        <w:rPr>
+          <w:lang w:val="fr-FR"/>
+        </w:rPr>
+        <w:t>qui prend en compte une demande de vitesse, de sens et de rotation</w:t>
+      </w:r>
     </w:p>
     <w:p>
       <w:pPr>
         <w:pStyle w:val="Listepuces2"/>
-        <w:rPr>
-          <w:lang w:val="fr-FR"/>
-        </w:rPr>
-      </w:pPr>
+        <w:numPr>
+          <w:ilvl w:val="0"/>
+          <w:numId w:val="0"/>
+        </w:numPr>
+        <w:ind w:left="357"/>
+        <w:rPr>
+          <w:lang w:val="fr-FR"/>
+        </w:rPr>
+      </w:pPr>
+    </w:p>
+    <w:p>
+      <w:pPr>
+        <w:pStyle w:val="Titre1"/>
+        <w:rPr>
+          <w:lang w:val="fr-FR"/>
+        </w:rPr>
+      </w:pPr>
+      <w:r>
+        <w:rPr>
+          <w:lang w:val="fr-FR"/>
+        </w:rPr>
+        <w:t>Production finale</w:t>
+      </w:r>
+      <w:r>
+        <w:rPr>
+          <w:lang w:val="fr-FR"/>
+        </w:rPr>
+        <w:t xml:space="preserve"> </w:t>
+      </w:r>
+      <w:r>
+        <w:rPr>
+          <w:lang w:val="fr-FR"/>
+        </w:rPr>
+        <w:t>constatée :</w:t>
+      </w:r>
     </w:p>
     <w:p>
       <w:pPr>
@@ -2247,10 +2061,35 @@
           <w:lang w:val="fr-FR"/>
         </w:rPr>
       </w:pPr>
+      <w:r>
+        <w:rPr>
+          <w:lang w:val="fr-FR"/>
+        </w:rPr>
+        <w:t>void</w:t>
+      </w:r>
+      <w:r>
+        <w:rPr>
+          <w:lang w:val="fr-FR"/>
+        </w:rPr>
+        <w:tab/>
+        <w:t>move(octet vitesse, octet sens, octet degre)</w:t>
+      </w:r>
+      <w:r>
+        <w:rPr>
+          <w:lang w:val="fr-FR"/>
+        </w:rPr>
+        <w:tab/>
+        <w:t>// Active les moteurs en fonction des trois demande</w:t>
+      </w:r>
     </w:p>
     <w:p>
       <w:pPr>
         <w:pStyle w:val="Listepuces2"/>
+        <w:numPr>
+          <w:ilvl w:val="0"/>
+          <w:numId w:val="0"/>
+        </w:numPr>
+        <w:ind w:left="357"/>
         <w:rPr>
           <w:lang w:val="fr-FR"/>
         </w:rPr>
@@ -2267,19 +2106,13 @@
         <w:rPr>
           <w:lang w:val="fr-FR"/>
         </w:rPr>
-        <w:t>Production finale</w:t>
-      </w:r>
-      <w:r>
-        <w:rPr>
-          <w:lang w:val="fr-FR"/>
-        </w:rPr>
-        <w:t xml:space="preserve"> </w:t>
-      </w:r>
-      <w:r>
-        <w:rPr>
-          <w:lang w:val="fr-FR"/>
-        </w:rPr>
-        <w:t>constatée :</w:t>
+        <w:t xml:space="preserve">Moyens </w:t>
+      </w:r>
+      <w:r>
+        <w:rPr>
+          <w:lang w:val="fr-FR"/>
+        </w:rPr>
+        <w:t>utilisés :</w:t>
       </w:r>
     </w:p>
     <w:p>
@@ -2289,14 +2122,44 @@
           <w:lang w:val="fr-FR"/>
         </w:rPr>
       </w:pPr>
+      <w:r>
+        <w:rPr>
+          <w:lang w:val="fr-FR"/>
+        </w:rPr>
+        <w:t>FlowCode</w:t>
+      </w:r>
     </w:p>
     <w:p>
       <w:pPr>
         <w:pStyle w:val="Listepuces2"/>
-        <w:rPr>
-          <w:lang w:val="fr-FR"/>
-        </w:rPr>
-      </w:pPr>
+        <w:numPr>
+          <w:ilvl w:val="0"/>
+          <w:numId w:val="0"/>
+        </w:numPr>
+        <w:rPr>
+          <w:lang w:val="fr-FR"/>
+        </w:rPr>
+      </w:pPr>
+    </w:p>
+    <w:p>
+      <w:pPr>
+        <w:pStyle w:val="Titre1"/>
+        <w:rPr>
+          <w:lang w:val="fr-FR"/>
+        </w:rPr>
+      </w:pPr>
+      <w:r>
+        <w:rPr>
+          <w:lang w:val="fr-FR"/>
+        </w:rPr>
+        <w:t xml:space="preserve">Avis et observations </w:t>
+      </w:r>
+      <w:r>
+        <w:rPr>
+          <w:lang w:val="fr-FR"/>
+        </w:rPr>
+        <w:t>sur les résultats de l'étude :</w:t>
+      </w:r>
     </w:p>
     <w:p>
       <w:pPr>
@@ -2305,110 +2168,24 @@
           <w:lang w:val="fr-FR"/>
         </w:rPr>
       </w:pPr>
-    </w:p>
-    <w:p>
-      <w:pPr>
-        <w:pStyle w:val="Listepuces2"/>
-        <w:rPr>
-          <w:lang w:val="fr-FR"/>
-        </w:rPr>
-      </w:pPr>
-    </w:p>
-    <w:p>
-      <w:pPr>
-        <w:pStyle w:val="Titre1"/>
-        <w:rPr>
-          <w:lang w:val="fr-FR"/>
-        </w:rPr>
-      </w:pPr>
-      <w:r>
-        <w:rPr>
-          <w:lang w:val="fr-FR"/>
-        </w:rPr>
-        <w:t xml:space="preserve">Moyens </w:t>
-      </w:r>
-      <w:r>
-        <w:rPr>
-          <w:lang w:val="fr-FR"/>
-        </w:rPr>
-        <w:t>utilisés :</w:t>
-      </w:r>
-    </w:p>
-    <w:p>
-      <w:pPr>
-        <w:pStyle w:val="Listepuces2"/>
-        <w:rPr>
-          <w:lang w:val="fr-FR"/>
-        </w:rPr>
-      </w:pPr>
-    </w:p>
-    <w:p>
-      <w:pPr>
-        <w:pStyle w:val="Listepuces2"/>
-        <w:rPr>
-          <w:lang w:val="fr-FR"/>
-        </w:rPr>
-      </w:pPr>
-    </w:p>
-    <w:p>
-      <w:pPr>
-        <w:pStyle w:val="Listepuces2"/>
-        <w:rPr>
-          <w:lang w:val="fr-FR"/>
-        </w:rPr>
-      </w:pPr>
-    </w:p>
-    <w:p>
-      <w:pPr>
-        <w:pStyle w:val="Listepuces2"/>
-        <w:rPr>
-          <w:lang w:val="fr-FR"/>
-        </w:rPr>
-      </w:pPr>
-    </w:p>
-    <w:p>
-      <w:pPr>
-        <w:pStyle w:val="Titre1"/>
-        <w:rPr>
-          <w:lang w:val="fr-FR"/>
-        </w:rPr>
-      </w:pPr>
-      <w:r>
-        <w:rPr>
-          <w:lang w:val="fr-FR"/>
-        </w:rPr>
-        <w:t xml:space="preserve">Avis et observations </w:t>
-      </w:r>
-      <w:r>
-        <w:rPr>
-          <w:lang w:val="fr-FR"/>
-        </w:rPr>
-        <w:t>sur les résultats de l'étude :</w:t>
-      </w:r>
-    </w:p>
-    <w:p>
-      <w:pPr>
-        <w:pStyle w:val="Listepuces2"/>
-        <w:rPr>
-          <w:lang w:val="fr-FR"/>
-        </w:rPr>
-      </w:pPr>
-    </w:p>
-    <w:p>
-      <w:pPr>
-        <w:pStyle w:val="Listepuces2"/>
-        <w:rPr>
-          <w:lang w:val="fr-FR"/>
-        </w:rPr>
-      </w:pPr>
-    </w:p>
-    <w:p>
-      <w:pPr>
-        <w:pStyle w:val="Listepuces2"/>
-        <w:rPr>
-          <w:lang w:val="fr-FR"/>
-        </w:rPr>
-      </w:pPr>
+      <w:r>
+        <w:rPr>
+          <w:lang w:val="fr-FR"/>
+        </w:rPr>
+        <w:t>Le début de la routine marche, les autres tests n’ont pas pu etre effectué car FlowCode est en vers</w:t>
+      </w:r>
+      <w:r>
+        <w:rPr>
+          <w:lang w:val="fr-FR"/>
+        </w:rPr>
+        <w:t>ion g</w:t>
+      </w:r>
+      <w:r>
+        <w:rPr>
+          <w:lang w:val="fr-FR"/>
+        </w:rPr>
+        <w:t>ratuite</w:t>
+      </w:r>
     </w:p>
     <w:p>
       <w:pPr>
@@ -4446,7 +4223,7 @@
 </file>
 
 <file path=customXml/itemProps1.xml><?xml version="1.0" encoding="utf-8"?>
-<ds:datastoreItem xmlns:ds="http://schemas.openxmlformats.org/officeDocument/2006/customXml" ds:itemID="{B4F1B36B-69F8-41BB-B958-09F52B25C722}">
+<ds:datastoreItem xmlns:ds="http://schemas.openxmlformats.org/officeDocument/2006/customXml" ds:itemID="{2D2AB638-9D04-402A-8769-78E6365A1987}">
   <ds:schemaRefs>
     <ds:schemaRef ds:uri="http://schemas.openxmlformats.org/officeDocument/2006/bibliography"/>
   </ds:schemaRefs>

</xml_diff>

<commit_message>
Mise a jour du 13/03/2015
Signed-off-by: unknown <matillaq@P2-P-E0-015.st-marc.fr>
</commit_message>
<xml_diff>
--- a/Fiche d etude individuelle -MATILLAT- V2014.docx
+++ b/Fiche d etude individuelle -MATILLAT- V2014.docx
@@ -1718,7 +1718,7 @@
                 <v:shape id="_x0000_i1025" type="#_x0000_t75" style="width:219pt;height:138pt" o:ole="">
                   <v:imagedata r:id="rId13" o:title=""/>
                 </v:shape>
-                <o:OLEObject Type="Embed" ProgID="Excel.Sheet.12" ShapeID="_x0000_i1025" DrawAspect="Content" ObjectID="_1484124234" r:id="rId14"/>
+                <o:OLEObject Type="Embed" ProgID="Excel.Sheet.12" ShapeID="_x0000_i1025" DrawAspect="Content" ObjectID="_1487752779" r:id="rId14"/>
               </w:object>
             </w:r>
           </w:p>
@@ -2439,6 +2439,664 @@
     </w:p>
     <w:p>
       <w:pPr>
+        <w:widowControl/>
+        <w:rPr>
+          <w:lang w:val="fr-FR"/>
+        </w:rPr>
+      </w:pPr>
+      <w:r>
+        <w:rPr>
+          <w:lang w:val="fr-FR"/>
+        </w:rPr>
+        <w:br w:type="page"/>
+      </w:r>
+    </w:p>
+    <w:p>
+      <w:pPr>
+        <w:pStyle w:val="Titre"/>
+        <w:rPr>
+          <w:lang w:val="fr-FR"/>
+        </w:rPr>
+      </w:pPr>
+      <w:r>
+        <w:rPr>
+          <w:lang w:val="fr-FR"/>
+        </w:rPr>
+        <w:lastRenderedPageBreak/>
+        <w:t>Date</w:t>
+      </w:r>
+      <w:r>
+        <w:rPr>
+          <w:lang w:val="fr-FR"/>
+        </w:rPr>
+        <w:t>: 06/02/2015</w:t>
+      </w:r>
+    </w:p>
+    <w:p>
+      <w:pPr>
+        <w:pStyle w:val="Titre1"/>
+        <w:rPr>
+          <w:lang w:val="fr-FR"/>
+        </w:rPr>
+      </w:pPr>
+      <w:r>
+        <w:rPr>
+          <w:lang w:val="fr-FR"/>
+        </w:rPr>
+        <w:t>Protocole  mis en  œuvre :</w:t>
+      </w:r>
+    </w:p>
+    <w:p>
+      <w:pPr>
+        <w:pStyle w:val="Listepuces2"/>
+        <w:tabs>
+          <w:tab w:val="clear" w:pos="643"/>
+        </w:tabs>
+        <w:rPr>
+          <w:lang w:val="fr-FR"/>
+        </w:rPr>
+      </w:pPr>
+      <w:r>
+        <w:rPr>
+          <w:lang w:val="fr-FR"/>
+        </w:rPr>
+        <w:t>Production</w:t>
+      </w:r>
+      <w:r>
+        <w:rPr>
+          <w:lang w:val="fr-FR"/>
+        </w:rPr>
+        <w:t xml:space="preserve"> du diaporama pour la soutenance</w:t>
+      </w:r>
+    </w:p>
+    <w:p>
+      <w:pPr>
+        <w:pStyle w:val="Titre1"/>
+        <w:rPr>
+          <w:lang w:val="fr-FR"/>
+        </w:rPr>
+      </w:pPr>
+      <w:r>
+        <w:rPr>
+          <w:lang w:val="fr-FR"/>
+        </w:rPr>
+        <w:t>Production finale</w:t>
+      </w:r>
+      <w:r>
+        <w:rPr>
+          <w:lang w:val="fr-FR"/>
+        </w:rPr>
+        <w:t xml:space="preserve"> </w:t>
+      </w:r>
+      <w:r>
+        <w:rPr>
+          <w:lang w:val="fr-FR"/>
+        </w:rPr>
+        <w:t>constatée :</w:t>
+      </w:r>
+    </w:p>
+    <w:p>
+      <w:pPr>
+        <w:pStyle w:val="Listepuces2"/>
+        <w:rPr>
+          <w:lang w:val="fr-FR"/>
+        </w:rPr>
+      </w:pPr>
+    </w:p>
+    <w:p>
+      <w:pPr>
+        <w:pStyle w:val="Listepuces2"/>
+        <w:numPr>
+          <w:ilvl w:val="0"/>
+          <w:numId w:val="0"/>
+        </w:numPr>
+        <w:ind w:left="357"/>
+        <w:rPr>
+          <w:lang w:val="fr-FR"/>
+        </w:rPr>
+      </w:pPr>
+    </w:p>
+    <w:p>
+      <w:pPr>
+        <w:pStyle w:val="Titre1"/>
+        <w:rPr>
+          <w:lang w:val="fr-FR"/>
+        </w:rPr>
+      </w:pPr>
+      <w:r>
+        <w:rPr>
+          <w:lang w:val="fr-FR"/>
+        </w:rPr>
+        <w:t xml:space="preserve">Moyens </w:t>
+      </w:r>
+      <w:r>
+        <w:rPr>
+          <w:lang w:val="fr-FR"/>
+        </w:rPr>
+        <w:t>utilisés :</w:t>
+      </w:r>
+    </w:p>
+    <w:p>
+      <w:pPr>
+        <w:pStyle w:val="Listepuces2"/>
+        <w:rPr>
+          <w:lang w:val="fr-FR"/>
+        </w:rPr>
+      </w:pPr>
+    </w:p>
+    <w:p>
+      <w:pPr>
+        <w:pStyle w:val="Listepuces2"/>
+        <w:numPr>
+          <w:ilvl w:val="0"/>
+          <w:numId w:val="0"/>
+        </w:numPr>
+        <w:rPr>
+          <w:lang w:val="fr-FR"/>
+        </w:rPr>
+      </w:pPr>
+    </w:p>
+    <w:p>
+      <w:pPr>
+        <w:pStyle w:val="Titre1"/>
+        <w:rPr>
+          <w:lang w:val="fr-FR"/>
+        </w:rPr>
+      </w:pPr>
+      <w:r>
+        <w:rPr>
+          <w:lang w:val="fr-FR"/>
+        </w:rPr>
+        <w:t xml:space="preserve">Avis et observations </w:t>
+      </w:r>
+      <w:r>
+        <w:rPr>
+          <w:lang w:val="fr-FR"/>
+        </w:rPr>
+        <w:t>sur les résultats de l'étude :</w:t>
+      </w:r>
+    </w:p>
+    <w:p>
+      <w:pPr>
+        <w:pStyle w:val="Listepuces2"/>
+        <w:rPr>
+          <w:lang w:val="fr-FR"/>
+        </w:rPr>
+      </w:pPr>
+    </w:p>
+    <w:p>
+      <w:pPr>
+        <w:rPr>
+          <w:lang w:val="fr-FR"/>
+        </w:rPr>
+      </w:pPr>
+    </w:p>
+    <w:p>
+      <w:pPr>
+        <w:widowControl/>
+        <w:rPr>
+          <w:lang w:val="fr-FR"/>
+        </w:rPr>
+      </w:pPr>
+      <w:r>
+        <w:rPr>
+          <w:lang w:val="fr-FR"/>
+        </w:rPr>
+        <w:br w:type="page"/>
+      </w:r>
+    </w:p>
+    <w:p>
+      <w:pPr>
+        <w:pStyle w:val="Titre"/>
+        <w:rPr>
+          <w:lang w:val="fr-FR"/>
+        </w:rPr>
+      </w:pPr>
+      <w:r>
+        <w:rPr>
+          <w:lang w:val="fr-FR"/>
+        </w:rPr>
+        <w:lastRenderedPageBreak/>
+        <w:t>Date</w:t>
+      </w:r>
+      <w:r>
+        <w:rPr>
+          <w:lang w:val="fr-FR"/>
+        </w:rPr>
+        <w:t>: 06/03/2015</w:t>
+      </w:r>
+    </w:p>
+    <w:p>
+      <w:pPr>
+        <w:pStyle w:val="Titre1"/>
+        <w:rPr>
+          <w:lang w:val="fr-FR"/>
+        </w:rPr>
+      </w:pPr>
+      <w:r>
+        <w:rPr>
+          <w:lang w:val="fr-FR"/>
+        </w:rPr>
+        <w:t>Protocole  mis en  œuvre :</w:t>
+      </w:r>
+    </w:p>
+    <w:p>
+      <w:pPr>
+        <w:pStyle w:val="Listepuces2"/>
+        <w:tabs>
+          <w:tab w:val="clear" w:pos="643"/>
+        </w:tabs>
+        <w:rPr>
+          <w:lang w:val="fr-FR"/>
+        </w:rPr>
+      </w:pPr>
+      <w:r>
+        <w:rPr>
+          <w:lang w:val="fr-FR"/>
+        </w:rPr>
+        <w:t>Test, Reprogramation, Validation des routines composants, sur le µControleur</w:t>
+      </w:r>
+    </w:p>
+    <w:p>
+      <w:pPr>
+        <w:pStyle w:val="Titre1"/>
+        <w:rPr>
+          <w:lang w:val="fr-FR"/>
+        </w:rPr>
+      </w:pPr>
+      <w:r>
+        <w:rPr>
+          <w:lang w:val="fr-FR"/>
+        </w:rPr>
+        <w:t>Production finale</w:t>
+      </w:r>
+      <w:r>
+        <w:rPr>
+          <w:lang w:val="fr-FR"/>
+        </w:rPr>
+        <w:t xml:space="preserve"> </w:t>
+      </w:r>
+      <w:r>
+        <w:rPr>
+          <w:lang w:val="fr-FR"/>
+        </w:rPr>
+        <w:t>constatée :</w:t>
+      </w:r>
+    </w:p>
+    <w:p>
+      <w:pPr>
+        <w:pStyle w:val="Listepuces2"/>
+        <w:rPr>
+          <w:lang w:val="fr-FR"/>
+        </w:rPr>
+      </w:pPr>
+      <w:r>
+        <w:rPr>
+          <w:lang w:val="fr-FR"/>
+        </w:rPr>
+        <w:t>Les routines sont maintenant toutes opértationelle</w:t>
+      </w:r>
+    </w:p>
+    <w:p>
+      <w:pPr>
+        <w:pStyle w:val="Listepuces2"/>
+        <w:numPr>
+          <w:ilvl w:val="0"/>
+          <w:numId w:val="0"/>
+        </w:numPr>
+        <w:ind w:left="357"/>
+        <w:rPr>
+          <w:lang w:val="fr-FR"/>
+        </w:rPr>
+      </w:pPr>
+    </w:p>
+    <w:p>
+      <w:pPr>
+        <w:pStyle w:val="Titre1"/>
+        <w:rPr>
+          <w:lang w:val="fr-FR"/>
+        </w:rPr>
+      </w:pPr>
+      <w:r>
+        <w:rPr>
+          <w:lang w:val="fr-FR"/>
+        </w:rPr>
+        <w:t xml:space="preserve">Moyens </w:t>
+      </w:r>
+      <w:r>
+        <w:rPr>
+          <w:lang w:val="fr-FR"/>
+        </w:rPr>
+        <w:t>utilisés :</w:t>
+      </w:r>
+    </w:p>
+    <w:p>
+      <w:pPr>
+        <w:pStyle w:val="Listepuces2"/>
+        <w:rPr>
+          <w:lang w:val="fr-FR"/>
+        </w:rPr>
+      </w:pPr>
+      <w:r>
+        <w:rPr>
+          <w:lang w:val="fr-FR"/>
+        </w:rPr>
+        <w:t>FlowCode</w:t>
+      </w:r>
+    </w:p>
+    <w:p>
+      <w:pPr>
+        <w:pStyle w:val="Listepuces2"/>
+        <w:numPr>
+          <w:ilvl w:val="0"/>
+          <w:numId w:val="0"/>
+        </w:numPr>
+        <w:rPr>
+          <w:lang w:val="fr-FR"/>
+        </w:rPr>
+      </w:pPr>
+    </w:p>
+    <w:p>
+      <w:pPr>
+        <w:pStyle w:val="Titre1"/>
+        <w:rPr>
+          <w:lang w:val="fr-FR"/>
+        </w:rPr>
+      </w:pPr>
+      <w:r>
+        <w:rPr>
+          <w:lang w:val="fr-FR"/>
+        </w:rPr>
+        <w:t xml:space="preserve">Avis et observations </w:t>
+      </w:r>
+      <w:r>
+        <w:rPr>
+          <w:lang w:val="fr-FR"/>
+        </w:rPr>
+        <w:t>sur les résultats de l'étude :</w:t>
+      </w:r>
+    </w:p>
+    <w:p>
+      <w:pPr>
+        <w:pStyle w:val="Listepuces2"/>
+        <w:rPr>
+          <w:lang w:val="fr-FR"/>
+        </w:rPr>
+      </w:pPr>
+      <w:r>
+        <w:rPr>
+          <w:lang w:val="fr-FR"/>
+        </w:rPr>
+        <w:t>Les paramètres de la routine move sont maintenant des ENTIER cepandant les nombres doivent rester dans l’intervalle 0 - 255</w:t>
+      </w:r>
+    </w:p>
+    <w:p>
+      <w:pPr>
+        <w:rPr>
+          <w:lang w:val="fr-FR"/>
+        </w:rPr>
+      </w:pPr>
+    </w:p>
+    <w:p>
+      <w:pPr>
+        <w:widowControl/>
+        <w:rPr>
+          <w:lang w:val="fr-FR"/>
+        </w:rPr>
+      </w:pPr>
+      <w:r>
+        <w:rPr>
+          <w:lang w:val="fr-FR"/>
+        </w:rPr>
+        <w:br w:type="page"/>
+      </w:r>
+    </w:p>
+    <w:p>
+      <w:pPr>
+        <w:pStyle w:val="Titre"/>
+        <w:rPr>
+          <w:lang w:val="fr-FR"/>
+        </w:rPr>
+      </w:pPr>
+      <w:r>
+        <w:rPr>
+          <w:lang w:val="fr-FR"/>
+        </w:rPr>
+        <w:lastRenderedPageBreak/>
+        <w:t>Date</w:t>
+      </w:r>
+      <w:r>
+        <w:rPr>
+          <w:lang w:val="fr-FR"/>
+        </w:rPr>
+        <w:t>: 12/03/2015 &amp; 13/03/2015</w:t>
+      </w:r>
+    </w:p>
+    <w:p>
+      <w:pPr>
+        <w:pStyle w:val="Titre1"/>
+        <w:rPr>
+          <w:lang w:val="fr-FR"/>
+        </w:rPr>
+      </w:pPr>
+      <w:r>
+        <w:rPr>
+          <w:lang w:val="fr-FR"/>
+        </w:rPr>
+        <w:t>Protocole  mis en  œuvre :</w:t>
+      </w:r>
+    </w:p>
+    <w:p>
+      <w:pPr>
+        <w:pStyle w:val="Listepuces2"/>
+        <w:tabs>
+          <w:tab w:val="clear" w:pos="643"/>
+        </w:tabs>
+        <w:rPr>
+          <w:lang w:val="fr-FR"/>
+        </w:rPr>
+      </w:pPr>
+      <w:r>
+        <w:rPr>
+          <w:lang w:val="fr-FR"/>
+        </w:rPr>
+        <w:t>Re-répartition des ports pour l’integration d’un moteur pas à pas</w:t>
+      </w:r>
+    </w:p>
+    <w:p>
+      <w:pPr>
+        <w:pStyle w:val="Titre1"/>
+        <w:tabs>
+          <w:tab w:val="left" w:pos="6855"/>
+        </w:tabs>
+        <w:rPr>
+          <w:lang w:val="fr-FR"/>
+        </w:rPr>
+      </w:pPr>
+      <w:r>
+        <w:rPr>
+          <w:lang w:val="fr-FR"/>
+        </w:rPr>
+        <w:t>Production finale</w:t>
+      </w:r>
+      <w:r>
+        <w:rPr>
+          <w:lang w:val="fr-FR"/>
+        </w:rPr>
+        <w:t xml:space="preserve"> </w:t>
+      </w:r>
+      <w:r>
+        <w:rPr>
+          <w:lang w:val="fr-FR"/>
+        </w:rPr>
+        <w:t>constatée :</w:t>
+      </w:r>
+      <w:r>
+        <w:rPr>
+          <w:lang w:val="fr-FR"/>
+        </w:rPr>
+        <w:tab/>
+      </w:r>
+    </w:p>
+    <w:p>
+      <w:pPr>
+        <w:pStyle w:val="Listepuces2"/>
+        <w:rPr>
+          <w:lang w:val="fr-FR"/>
+        </w:rPr>
+      </w:pPr>
+      <w:r>
+        <w:rPr>
+          <w:lang w:val="fr-FR"/>
+        </w:rPr>
+        <w:t>La routine</w:t>
+      </w:r>
+      <w:r>
+        <w:rPr>
+          <w:lang w:val="fr-FR"/>
+        </w:rPr>
+        <w:t> :</w:t>
+      </w:r>
+      <w:r>
+        <w:rPr>
+          <w:lang w:val="fr-FR"/>
+        </w:rPr>
+        <w:t xml:space="preserve"> </w:t>
+      </w:r>
+      <w:r>
+        <w:rPr>
+          <w:lang w:val="fr-FR"/>
+        </w:rPr>
+        <w:t xml:space="preserve">RIEN </w:t>
+      </w:r>
+      <w:r>
+        <w:rPr>
+          <w:lang w:val="fr-FR"/>
+        </w:rPr>
+        <w:t>Align</w:t>
+      </w:r>
+      <w:r>
+        <w:rPr>
+          <w:lang w:val="fr-FR"/>
+        </w:rPr>
+        <w:t>()</w:t>
+      </w:r>
+      <w:r>
+        <w:rPr>
+          <w:lang w:val="fr-FR"/>
+        </w:rPr>
+        <w:t xml:space="preserve"> //</w:t>
+      </w:r>
+      <w:r>
+        <w:rPr>
+          <w:lang w:val="fr-FR"/>
+        </w:rPr>
+        <w:t>Align le robot avec le trou</w:t>
+      </w:r>
+    </w:p>
+    <w:p>
+      <w:pPr>
+        <w:pStyle w:val="Listepuces2"/>
+        <w:numPr>
+          <w:ilvl w:val="0"/>
+          <w:numId w:val="0"/>
+        </w:numPr>
+        <w:ind w:left="357"/>
+        <w:rPr>
+          <w:lang w:val="fr-FR"/>
+        </w:rPr>
+      </w:pPr>
+    </w:p>
+    <w:p>
+      <w:pPr>
+        <w:pStyle w:val="Titre1"/>
+        <w:rPr>
+          <w:lang w:val="fr-FR"/>
+        </w:rPr>
+      </w:pPr>
+      <w:r>
+        <w:rPr>
+          <w:lang w:val="fr-FR"/>
+        </w:rPr>
+        <w:t xml:space="preserve">Moyens </w:t>
+      </w:r>
+      <w:r>
+        <w:rPr>
+          <w:lang w:val="fr-FR"/>
+        </w:rPr>
+        <w:t>utilisés :</w:t>
+      </w:r>
+    </w:p>
+    <w:p>
+      <w:pPr>
+        <w:pStyle w:val="Listepuces2"/>
+        <w:rPr>
+          <w:lang w:val="fr-FR"/>
+        </w:rPr>
+      </w:pPr>
+      <w:r>
+        <w:rPr>
+          <w:lang w:val="fr-FR"/>
+        </w:rPr>
+        <w:t>FlowCode</w:t>
+      </w:r>
+    </w:p>
+    <w:p>
+      <w:pPr>
+        <w:pStyle w:val="Listepuces2"/>
+        <w:numPr>
+          <w:ilvl w:val="0"/>
+          <w:numId w:val="0"/>
+        </w:numPr>
+        <w:rPr>
+          <w:lang w:val="fr-FR"/>
+        </w:rPr>
+      </w:pPr>
+    </w:p>
+    <w:p>
+      <w:pPr>
+        <w:pStyle w:val="Titre1"/>
+        <w:rPr>
+          <w:lang w:val="fr-FR"/>
+        </w:rPr>
+      </w:pPr>
+      <w:r>
+        <w:rPr>
+          <w:lang w:val="fr-FR"/>
+        </w:rPr>
+        <w:t xml:space="preserve">Avis et observations </w:t>
+      </w:r>
+      <w:r>
+        <w:rPr>
+          <w:lang w:val="fr-FR"/>
+        </w:rPr>
+        <w:t>sur les résultats de l'étude :</w:t>
+      </w:r>
+    </w:p>
+    <w:p>
+      <w:pPr>
+        <w:pStyle w:val="Listepuces2"/>
+        <w:rPr>
+          <w:lang w:val="fr-FR"/>
+        </w:rPr>
+      </w:pPr>
+      <w:r>
+        <w:rPr>
+          <w:lang w:val="fr-FR"/>
+        </w:rPr>
+        <w:t>La routine Align doit encore etre testé (Le batit sera nécéssaire pour des test optimaux)</w:t>
+      </w:r>
+    </w:p>
+    <w:p>
+      <w:pPr>
+        <w:rPr>
+          <w:lang w:val="fr-FR"/>
+        </w:rPr>
+      </w:pPr>
+    </w:p>
+    <w:p>
+      <w:pPr>
+        <w:widowControl/>
         <w:rPr>
           <w:lang w:val="fr-FR"/>
         </w:rPr>
@@ -2659,7 +3317,7 @@
               <w:rStyle w:val="Numrodepage"/>
               <w:noProof/>
             </w:rPr>
-            <w:t>6</w:t>
+            <w:t>9</w:t>
           </w:r>
           <w:r>
             <w:rPr>
@@ -2696,7 +3354,7 @@
               <w:rStyle w:val="Numrodepage"/>
               <w:noProof/>
             </w:rPr>
-            <w:t>6</w:t>
+            <w:t>9</w:t>
           </w:r>
           <w:r>
             <w:rPr>
@@ -4466,7 +5124,7 @@
 </file>
 
 <file path=customXml/itemProps1.xml><?xml version="1.0" encoding="utf-8"?>
-<ds:datastoreItem xmlns:ds="http://schemas.openxmlformats.org/officeDocument/2006/customXml" ds:itemID="{19FF40C8-B5CA-4DF5-BFAE-92773E7F3E25}">
+<ds:datastoreItem xmlns:ds="http://schemas.openxmlformats.org/officeDocument/2006/customXml" ds:itemID="{D5E65CA9-4EC2-4793-8933-E0C937FEB0A4}">
   <ds:schemaRefs>
     <ds:schemaRef ds:uri="http://schemas.openxmlformats.org/officeDocument/2006/bibliography"/>
   </ds:schemaRefs>

</xml_diff>